<commit_message>
Replicated code for Barranquilla, Medellin, Cartagena
</commit_message>
<xml_diff>
--- a/Master Thesis/Guijarro_Alvaro_master_thesis.pdf.docx
+++ b/Master Thesis/Guijarro_Alvaro_master_thesis.pdf.docx
@@ -510,6 +510,7 @@
           <w:iCs/>
           <w:sz w:val="24"/>
           <w:szCs w:val="24"/>
+          <w:lang w:val="es-CO"/>
         </w:rPr>
       </w:pPr>
       <w:r>
@@ -529,6 +530,7 @@
           <w:iCs/>
           <w:sz w:val="24"/>
           <w:szCs w:val="24"/>
+          <w:lang w:val="es-CO"/>
         </w:rPr>
         <w:instrText xml:space="preserve"> ADDIN ZOTERO_ITEM CSL_CITATION {"citationID":"BL0iBCy5","properties":{"formattedCitation":"(De Condorcet, 1795)","plainCitation":"(De Condorcet, 1795)","noteIndex":0},"citationItems":[{"id":266,"uris":["http://zotero.org/users/local/qejHwYbB/items/A8BPKSWX"],"itemData":{"id":266,"type":"chapter","abstract":"If man can predict, almost with certainty, those appearances of which he understands the laws; if, even when the laws are unknown to him, experience of the past enables him to foresee, with considerable probability, future appearances; why should we suppose it a chimerical undertaking to delineate, with some degree of truth, the picture of the future destiny of mankind from the results of its history? The only foundation of faith in the natural sciences is the principle, that the general laws, known or unknown, which regulate the phenomena of the universe, are regular and constant; and why should this principle, applicable to the other operations of nature, be less true when applied to the development of the intellectual and moral faculties of man? In short, as opinions formed from experience, relative to the same class of objects, are the only rule by which men of foundest understanding are governed in their conduct, why should the philosopher be proscribed from supporting his conjectures upon a similar basis, provided he attribute to them no greater certainty than the number, the consistency, and the accuracy of actual observations shall authorise? (PsycInfo Database Record (c) 2023 APA, all rights reserved)","container-title":"Outlines of an historical view of the progress of the human mind: Being a posthumous work of the late M. De Condorcet.","event-place":"London,  England","note":"DOI: 10.1037/11670-010","page":"316-372","publisher":"J Johnson","publisher-place":"London,  England","title":"Future progress of mankind.","author":[{"family":"De Condorcet","given":"M."}],"issued":{"date-parts":[["1795"]]}}}],"schema":"https://github.com/citation-style-language/schema/raw/master/csl-citation.json"} </w:instrText>
       </w:r>
@@ -548,6 +550,7 @@
           <w:i/>
           <w:iCs/>
           <w:sz w:val="24"/>
+          <w:lang w:val="es-CO"/>
         </w:rPr>
         <w:t>(De Condorcet, 1795)</w:t>
       </w:r>
@@ -562,15 +565,69 @@
         <w:fldChar w:fldCharType="end"/>
       </w:r>
     </w:p>
-    <w:p/>
-    <w:p/>
-    <w:p/>
-    <w:p/>
-    <w:p/>
-    <w:p/>
-    <w:p/>
-    <w:p/>
-    <w:p/>
+    <w:p>
+      <w:pPr>
+        <w:rPr>
+          <w:lang w:val="es-CO"/>
+        </w:rPr>
+      </w:pPr>
+    </w:p>
+    <w:p>
+      <w:pPr>
+        <w:rPr>
+          <w:lang w:val="es-CO"/>
+        </w:rPr>
+      </w:pPr>
+    </w:p>
+    <w:p>
+      <w:pPr>
+        <w:rPr>
+          <w:lang w:val="es-CO"/>
+        </w:rPr>
+      </w:pPr>
+    </w:p>
+    <w:p>
+      <w:pPr>
+        <w:rPr>
+          <w:lang w:val="es-CO"/>
+        </w:rPr>
+      </w:pPr>
+    </w:p>
+    <w:p>
+      <w:pPr>
+        <w:rPr>
+          <w:lang w:val="es-CO"/>
+        </w:rPr>
+      </w:pPr>
+    </w:p>
+    <w:p>
+      <w:pPr>
+        <w:rPr>
+          <w:lang w:val="es-CO"/>
+        </w:rPr>
+      </w:pPr>
+    </w:p>
+    <w:p>
+      <w:pPr>
+        <w:rPr>
+          <w:lang w:val="es-CO"/>
+        </w:rPr>
+      </w:pPr>
+    </w:p>
+    <w:p>
+      <w:pPr>
+        <w:rPr>
+          <w:lang w:val="es-CO"/>
+        </w:rPr>
+      </w:pPr>
+    </w:p>
+    <w:p>
+      <w:pPr>
+        <w:rPr>
+          <w:lang w:val="es-CO"/>
+        </w:rPr>
+      </w:pPr>
+    </w:p>
     <w:p>
       <w:pPr>
         <w:jc w:val="center"/>
@@ -585,8 +642,17 @@
           <w:rFonts w:ascii="Times New Roman" w:hAnsi="Times New Roman" w:cs="Times New Roman"/>
           <w:i/>
           <w:iCs/>
-        </w:rPr>
-        <w:t>Para Rita, Alvaro, Camilo y Coco. Valió la pena.</w:t>
+          <w:lang w:val="es-CO"/>
+        </w:rPr>
+        <w:t xml:space="preserve">Para Rita, Alvaro, Camilo y Coco. </w:t>
+      </w:r>
+      <w:r>
+        <w:rPr>
+          <w:rFonts w:ascii="Times New Roman" w:hAnsi="Times New Roman" w:cs="Times New Roman"/>
+          <w:i/>
+          <w:iCs/>
+        </w:rPr>
+        <w:t>Valió la pena.</w:t>
       </w:r>
     </w:p>
     <w:p>
@@ -2589,15 +2655,16 @@
           <w:rFonts w:ascii="Times New Roman" w:eastAsiaTheme="majorEastAsia" w:hAnsi="Times New Roman" w:cs="Times New Roman"/>
           <w:sz w:val="24"/>
           <w:szCs w:val="24"/>
-        </w:rPr>
-      </w:pPr>
-      <w:r>
-        <w:rPr>
-          <w:rFonts w:ascii="Times New Roman" w:eastAsiaTheme="majorEastAsia" w:hAnsi="Times New Roman" w:cs="Times New Roman"/>
-          <w:sz w:val="24"/>
-          <w:szCs w:val="24"/>
           <w:lang w:val="es-CO"/>
         </w:rPr>
+      </w:pPr>
+      <w:r>
+        <w:rPr>
+          <w:rFonts w:ascii="Times New Roman" w:eastAsiaTheme="majorEastAsia" w:hAnsi="Times New Roman" w:cs="Times New Roman"/>
+          <w:sz w:val="24"/>
+          <w:szCs w:val="24"/>
+          <w:lang w:val="es-CO"/>
+        </w:rPr>
         <w:t xml:space="preserve">Colombia es un Estado social de derecho, estructurado bajo la categoría de República Unitaria, que tiene como autoridad central al Presidente de la República. </w:t>
       </w:r>
       <w:r>
@@ -2605,6 +2672,7 @@
           <w:rFonts w:ascii="Times New Roman" w:eastAsiaTheme="majorEastAsia" w:hAnsi="Times New Roman" w:cs="Times New Roman"/>
           <w:sz w:val="24"/>
           <w:szCs w:val="24"/>
+          <w:lang w:val="es-CO"/>
         </w:rPr>
         <w:t xml:space="preserve">Su organización territorial dispone de cuatro divisiones territoriales autónomas: departamentos, distritos. Municipios y territorios indígenas. Los municipios son las unidades primordiales y esenciales de la organización territorial y junto con los departamentos gozan de autonomía, a partir de las decisiones que el régimen descentralizado permite a sus autoridades locales </w:t>
       </w:r>
@@ -2614,6 +2682,7 @@
           <w:sz w:val="24"/>
           <w:szCs w:val="24"/>
           <w:highlight w:val="yellow"/>
+          <w:lang w:val="es-CO"/>
         </w:rPr>
         <w:t>(Constitución Política, 1991).</w:t>
       </w:r>
@@ -2622,6 +2691,7 @@
           <w:rFonts w:ascii="Times New Roman" w:eastAsiaTheme="majorEastAsia" w:hAnsi="Times New Roman" w:cs="Times New Roman"/>
           <w:sz w:val="24"/>
           <w:szCs w:val="24"/>
+          <w:lang w:val="es-CO"/>
         </w:rPr>
         <w:t xml:space="preserve"> </w:t>
       </w:r>
@@ -2637,13 +2707,15 @@
           <w:rFonts w:ascii="Times New Roman" w:eastAsiaTheme="majorEastAsia" w:hAnsi="Times New Roman" w:cs="Times New Roman"/>
           <w:sz w:val="24"/>
           <w:szCs w:val="24"/>
-        </w:rPr>
-      </w:pPr>
-      <w:r>
-        <w:rPr>
-          <w:rFonts w:ascii="Times New Roman" w:eastAsiaTheme="majorEastAsia" w:hAnsi="Times New Roman" w:cs="Times New Roman"/>
-          <w:sz w:val="24"/>
-          <w:szCs w:val="24"/>
+          <w:lang w:val="es-CO"/>
+        </w:rPr>
+      </w:pPr>
+      <w:r>
+        <w:rPr>
+          <w:rFonts w:ascii="Times New Roman" w:eastAsiaTheme="majorEastAsia" w:hAnsi="Times New Roman" w:cs="Times New Roman"/>
+          <w:sz w:val="24"/>
+          <w:szCs w:val="24"/>
+          <w:lang w:val="es-CO"/>
         </w:rPr>
         <w:t xml:space="preserve">Cada municipio debe ofrecer los servicios públicos establecidos por la ley, desarrollar infraestructuras necesarias para el progreso local, planificar el crecimiento de su territorio, fomentar la participación de la comunidad y mejorar el bienestar social y cultural de sus residentes </w:t>
       </w:r>
@@ -2654,6 +2726,7 @@
           <w:sz w:val="24"/>
           <w:szCs w:val="24"/>
           <w:highlight w:val="yellow"/>
+          <w:lang w:val="es-CO"/>
         </w:rPr>
         <w:t>(Constitución Política, 1991, art. 311).</w:t>
       </w:r>
@@ -2676,6 +2749,7 @@
           <w:rFonts w:ascii="Times New Roman" w:eastAsiaTheme="majorEastAsia" w:hAnsi="Times New Roman" w:cs="Times New Roman"/>
           <w:sz w:val="24"/>
           <w:szCs w:val="24"/>
+          <w:lang w:val="es-CO"/>
         </w:rPr>
       </w:pPr>
     </w:p>
@@ -2696,6 +2770,7 @@
           <w:sz w:val="24"/>
           <w:szCs w:val="24"/>
           <w:highlight w:val="yellow"/>
+          <w:lang w:val="es-CO"/>
         </w:rPr>
       </w:pPr>
       <w:r>
@@ -2704,6 +2779,7 @@
           <w:sz w:val="24"/>
           <w:szCs w:val="24"/>
           <w:highlight w:val="yellow"/>
+          <w:lang w:val="es-CO"/>
         </w:rPr>
         <w:t>Funciones de alcaldes y gobernadores (constitución de Colombia)</w:t>
       </w:r>
@@ -2719,15 +2795,16 @@
           <w:rFonts w:ascii="Times New Roman" w:eastAsiaTheme="majorEastAsia" w:hAnsi="Times New Roman" w:cs="Times New Roman"/>
           <w:sz w:val="24"/>
           <w:szCs w:val="24"/>
-        </w:rPr>
-      </w:pPr>
-      <w:r>
-        <w:rPr>
-          <w:rFonts w:ascii="Times New Roman" w:eastAsiaTheme="majorEastAsia" w:hAnsi="Times New Roman" w:cs="Times New Roman"/>
-          <w:sz w:val="24"/>
-          <w:szCs w:val="24"/>
-        </w:rPr>
-        <w:lastRenderedPageBreak/>
+          <w:lang w:val="es-CO"/>
+        </w:rPr>
+      </w:pPr>
+      <w:r>
+        <w:rPr>
+          <w:rFonts w:ascii="Times New Roman" w:eastAsiaTheme="majorEastAsia" w:hAnsi="Times New Roman" w:cs="Times New Roman"/>
+          <w:sz w:val="24"/>
+          <w:szCs w:val="24"/>
+          <w:lang w:val="es-CO"/>
+        </w:rPr>
         <w:t xml:space="preserve">Antes de 1991, los gobernadores eran designados por el presidente y los alcaldes por los gobernadores. En el actual régimen constitucional, los gobernadores son elegidos en una contienda democrática, para ser instituidos como jefes de la administración seccional, agentes del Presidente de la República y representantes legales del respectivo departamento del país </w:t>
       </w:r>
       <w:r>
@@ -2736,6 +2813,7 @@
           <w:sz w:val="24"/>
           <w:szCs w:val="24"/>
           <w:highlight w:val="yellow"/>
+          <w:lang w:val="es-CO"/>
         </w:rPr>
         <w:t>(Constitución Política, 1991, art. 303).</w:t>
       </w:r>
@@ -2744,6 +2822,7 @@
           <w:rFonts w:ascii="Times New Roman" w:eastAsiaTheme="majorEastAsia" w:hAnsi="Times New Roman" w:cs="Times New Roman"/>
           <w:sz w:val="24"/>
           <w:szCs w:val="24"/>
+          <w:lang w:val="es-CO"/>
         </w:rPr>
         <w:t xml:space="preserve"> A partir del Acto Legislativo 02 de 2002, el período constitucional de los gobernadores es de cuatro años, sin posibilidad de reelección.</w:t>
       </w:r>
@@ -2759,13 +2838,15 @@
           <w:rFonts w:ascii="Times New Roman" w:eastAsiaTheme="majorEastAsia" w:hAnsi="Times New Roman" w:cs="Times New Roman"/>
           <w:sz w:val="24"/>
           <w:szCs w:val="24"/>
-        </w:rPr>
-      </w:pPr>
-      <w:r>
-        <w:rPr>
-          <w:rFonts w:ascii="Times New Roman" w:eastAsiaTheme="majorEastAsia" w:hAnsi="Times New Roman" w:cs="Times New Roman"/>
-          <w:sz w:val="24"/>
-          <w:szCs w:val="24"/>
+          <w:lang w:val="es-CO"/>
+        </w:rPr>
+      </w:pPr>
+      <w:r>
+        <w:rPr>
+          <w:rFonts w:ascii="Times New Roman" w:eastAsiaTheme="majorEastAsia" w:hAnsi="Times New Roman" w:cs="Times New Roman"/>
+          <w:sz w:val="24"/>
+          <w:szCs w:val="24"/>
+          <w:lang w:val="es-CO"/>
         </w:rPr>
         <w:t xml:space="preserve">Los gobernadores tienen quince facultades administrativas regladas en la constitución. Además de promover el cumplimiento general del ordenamiento jurídico, son considerados gestores del desarrollo económico, social y cultural de su departamento; objetivo que cumplen a través de la creación de planes y programas de desarrollo, consecuentes con el recaudo de impuestos y especialmente enfocados con el fomento de la industria y de las empresas públicas y privadas </w:t>
       </w:r>
@@ -2775,6 +2856,7 @@
           <w:sz w:val="24"/>
           <w:szCs w:val="24"/>
           <w:highlight w:val="yellow"/>
+          <w:lang w:val="es-CO"/>
         </w:rPr>
         <w:t>(Constitución Política, 1991, art. 305).</w:t>
       </w:r>
@@ -2783,6 +2865,7 @@
           <w:rFonts w:ascii="Times New Roman" w:eastAsiaTheme="majorEastAsia" w:hAnsi="Times New Roman" w:cs="Times New Roman"/>
           <w:sz w:val="24"/>
           <w:szCs w:val="24"/>
+          <w:lang w:val="es-CO"/>
         </w:rPr>
         <w:t xml:space="preserve"> Al ser ordenadores y determinadores del gasto público, sus decisiones afectan directamente a la comunidad local.</w:t>
       </w:r>
@@ -2798,13 +2881,15 @@
           <w:rFonts w:ascii="Times New Roman" w:eastAsiaTheme="majorEastAsia" w:hAnsi="Times New Roman" w:cs="Times New Roman"/>
           <w:sz w:val="24"/>
           <w:szCs w:val="24"/>
-        </w:rPr>
-      </w:pPr>
-      <w:r>
-        <w:rPr>
-          <w:rFonts w:ascii="Times New Roman" w:eastAsiaTheme="majorEastAsia" w:hAnsi="Times New Roman" w:cs="Times New Roman"/>
-          <w:sz w:val="24"/>
-          <w:szCs w:val="24"/>
+          <w:lang w:val="es-CO"/>
+        </w:rPr>
+      </w:pPr>
+      <w:r>
+        <w:rPr>
+          <w:rFonts w:ascii="Times New Roman" w:eastAsiaTheme="majorEastAsia" w:hAnsi="Times New Roman" w:cs="Times New Roman"/>
+          <w:sz w:val="24"/>
+          <w:szCs w:val="24"/>
+          <w:lang w:val="es-CO"/>
         </w:rPr>
         <w:t xml:space="preserve">Los alcaldes son concebidos en Colombia como jefes de la administración local, representantes legales y primera autoridad política </w:t>
       </w:r>
@@ -2814,6 +2899,7 @@
           <w:sz w:val="24"/>
           <w:szCs w:val="24"/>
           <w:highlight w:val="yellow"/>
+          <w:lang w:val="es-CO"/>
         </w:rPr>
         <w:t>(Ley 136 de 1994, art. 84)</w:t>
       </w:r>
@@ -2822,6 +2908,7 @@
           <w:rFonts w:ascii="Times New Roman" w:eastAsiaTheme="majorEastAsia" w:hAnsi="Times New Roman" w:cs="Times New Roman"/>
           <w:sz w:val="24"/>
           <w:szCs w:val="24"/>
+          <w:lang w:val="es-CO"/>
         </w:rPr>
         <w:t xml:space="preserve"> y policial del municipio. Al igual que los gobernadores, son elegidos democráticamente para períodos de cuatro años, sin posibilidad de reelección </w:t>
       </w:r>
@@ -2831,6 +2918,7 @@
           <w:sz w:val="24"/>
           <w:szCs w:val="24"/>
           <w:highlight w:val="yellow"/>
+          <w:lang w:val="es-CO"/>
         </w:rPr>
         <w:t>(Constitución Política, 1991, art. 314)</w:t>
       </w:r>
@@ -2839,6 +2927,7 @@
           <w:rFonts w:ascii="Times New Roman" w:eastAsiaTheme="majorEastAsia" w:hAnsi="Times New Roman" w:cs="Times New Roman"/>
           <w:sz w:val="24"/>
           <w:szCs w:val="24"/>
+          <w:lang w:val="es-CO"/>
         </w:rPr>
         <w:t xml:space="preserve">. </w:t>
       </w:r>
@@ -2854,13 +2943,15 @@
           <w:rFonts w:ascii="Times New Roman" w:eastAsiaTheme="majorEastAsia" w:hAnsi="Times New Roman" w:cs="Times New Roman"/>
           <w:sz w:val="24"/>
           <w:szCs w:val="24"/>
-        </w:rPr>
-      </w:pPr>
-      <w:r>
-        <w:rPr>
-          <w:rFonts w:ascii="Times New Roman" w:eastAsiaTheme="majorEastAsia" w:hAnsi="Times New Roman" w:cs="Times New Roman"/>
-          <w:sz w:val="24"/>
-          <w:szCs w:val="24"/>
+          <w:lang w:val="es-CO"/>
+        </w:rPr>
+      </w:pPr>
+      <w:r>
+        <w:rPr>
+          <w:rFonts w:ascii="Times New Roman" w:eastAsiaTheme="majorEastAsia" w:hAnsi="Times New Roman" w:cs="Times New Roman"/>
+          <w:sz w:val="24"/>
+          <w:szCs w:val="24"/>
+          <w:lang w:val="es-CO"/>
         </w:rPr>
         <w:t xml:space="preserve">En virtud de su rol como autoridades con funciones constitucionales, los alcaldes fungen como agentes económicos, que toman decisiones sobre la demanda y oferta de bienes y servicios al interior de sus territorios y como representantes solidarios de las autoridades de los gobernadores y presidentes, que definen a su vez las políticas para la regulación y promoción del trabajo en Colombia </w:t>
       </w:r>
@@ -2871,6 +2962,7 @@
           <w:sz w:val="24"/>
           <w:szCs w:val="24"/>
           <w:highlight w:val="yellow"/>
+          <w:lang w:val="es-CO"/>
         </w:rPr>
         <w:t>(Dorado, 2021).</w:t>
       </w:r>
@@ -2893,13 +2985,15 @@
           <w:rFonts w:ascii="Times New Roman" w:eastAsiaTheme="majorEastAsia" w:hAnsi="Times New Roman" w:cs="Times New Roman"/>
           <w:sz w:val="24"/>
           <w:szCs w:val="24"/>
-        </w:rPr>
-      </w:pPr>
-      <w:r>
-        <w:rPr>
-          <w:rFonts w:ascii="Times New Roman" w:eastAsiaTheme="majorEastAsia" w:hAnsi="Times New Roman" w:cs="Times New Roman"/>
-          <w:sz w:val="24"/>
-          <w:szCs w:val="24"/>
+          <w:lang w:val="es-CO"/>
+        </w:rPr>
+      </w:pPr>
+      <w:r>
+        <w:rPr>
+          <w:rFonts w:ascii="Times New Roman" w:eastAsiaTheme="majorEastAsia" w:hAnsi="Times New Roman" w:cs="Times New Roman"/>
+          <w:sz w:val="24"/>
+          <w:szCs w:val="24"/>
+          <w:lang w:val="es-CO"/>
         </w:rPr>
         <w:t xml:space="preserve">Los alcaldes tienen diez facultades administrativas regladas en la constitución. En particular, deben dirigir la acción administrativa de sus municipios, asegurando la prestación de servicios públicos a su cargo y el buen funcionamiento de las empresas industriales o comerciales locales. Para determinar sus acciones y decisiones, deben presentar planes y programas de desarrollo económico y social, consecuentes con la ordenación de gastos municipales y los planes de inversión, recaudo y presupuesto </w:t>
       </w:r>
@@ -2909,6 +3003,7 @@
           <w:sz w:val="24"/>
           <w:szCs w:val="24"/>
           <w:highlight w:val="yellow"/>
+          <w:lang w:val="es-CO"/>
         </w:rPr>
         <w:t>(Constitución Política, 1991, art. 315).</w:t>
       </w:r>
@@ -2917,6 +3012,7 @@
           <w:rFonts w:ascii="Times New Roman" w:eastAsiaTheme="majorEastAsia" w:hAnsi="Times New Roman" w:cs="Times New Roman"/>
           <w:sz w:val="24"/>
           <w:szCs w:val="24"/>
+          <w:lang w:val="es-CO"/>
         </w:rPr>
         <w:t xml:space="preserve"> </w:t>
       </w:r>
@@ -2932,13 +3028,15 @@
           <w:rFonts w:ascii="Times New Roman" w:eastAsiaTheme="majorEastAsia" w:hAnsi="Times New Roman" w:cs="Times New Roman"/>
           <w:sz w:val="24"/>
           <w:szCs w:val="24"/>
-        </w:rPr>
-      </w:pPr>
-      <w:r>
-        <w:rPr>
-          <w:rFonts w:ascii="Times New Roman" w:eastAsiaTheme="majorEastAsia" w:hAnsi="Times New Roman" w:cs="Times New Roman"/>
-          <w:sz w:val="24"/>
-          <w:szCs w:val="24"/>
+          <w:lang w:val="es-CO"/>
+        </w:rPr>
+      </w:pPr>
+      <w:r>
+        <w:rPr>
+          <w:rFonts w:ascii="Times New Roman" w:eastAsiaTheme="majorEastAsia" w:hAnsi="Times New Roman" w:cs="Times New Roman"/>
+          <w:sz w:val="24"/>
+          <w:szCs w:val="24"/>
+          <w:lang w:val="es-CO"/>
         </w:rPr>
         <w:t xml:space="preserve">En Colombia, a partir de 2009, por un pronunciamiento de la Corte Constitucional, el gobierno ordenó a alcaldes y gobernadores a estructurar planes de acción específicamente enfocados en la formalización laboral en sus respectivas entidades territoriales, en aras de reemplazar contratos de prestación de servicios por verdaderos contratos laborales </w:t>
       </w:r>
@@ -2948,6 +3046,7 @@
           <w:rFonts w:ascii="Times New Roman" w:eastAsiaTheme="majorEastAsia" w:hAnsi="Times New Roman" w:cs="Times New Roman"/>
           <w:sz w:val="24"/>
           <w:szCs w:val="24"/>
+          <w:lang w:val="es-CO"/>
         </w:rPr>
         <w:t>(Quiros &amp; Rodríguez Rodríguez, 2012)</w:t>
       </w:r>
@@ -2963,6 +3062,7 @@
           <w:rFonts w:ascii="Times New Roman" w:eastAsiaTheme="majorEastAsia" w:hAnsi="Times New Roman" w:cs="Times New Roman"/>
           <w:sz w:val="24"/>
           <w:szCs w:val="24"/>
+          <w:lang w:val="es-CO"/>
         </w:rPr>
         <w:t xml:space="preserve">. </w:t>
       </w:r>
@@ -2978,6 +3078,7 @@
           <w:rFonts w:ascii="Times New Roman" w:eastAsiaTheme="majorEastAsia" w:hAnsi="Times New Roman" w:cs="Times New Roman"/>
           <w:sz w:val="24"/>
           <w:szCs w:val="24"/>
+          <w:lang w:val="es-CO"/>
         </w:rPr>
       </w:pPr>
     </w:p>
@@ -2991,13 +3092,15 @@
           <w:rFonts w:ascii="Times New Roman" w:eastAsiaTheme="majorEastAsia" w:hAnsi="Times New Roman" w:cs="Times New Roman"/>
           <w:sz w:val="24"/>
           <w:szCs w:val="24"/>
-        </w:rPr>
-      </w:pPr>
-      <w:r>
-        <w:rPr>
-          <w:rFonts w:ascii="Times New Roman" w:hAnsi="Times New Roman" w:cs="Times New Roman"/>
-          <w:sz w:val="24"/>
-          <w:szCs w:val="24"/>
+          <w:lang w:val="es-CO"/>
+        </w:rPr>
+      </w:pPr>
+      <w:r>
+        <w:rPr>
+          <w:rFonts w:ascii="Times New Roman" w:hAnsi="Times New Roman" w:cs="Times New Roman"/>
+          <w:sz w:val="24"/>
+          <w:szCs w:val="24"/>
+          <w:lang w:val="es-CO"/>
         </w:rPr>
         <w:br w:type="page"/>
       </w:r>
@@ -3029,7 +3132,6 @@
           <w:sz w:val="24"/>
           <w:szCs w:val="24"/>
         </w:rPr>
-        <w:lastRenderedPageBreak/>
         <w:t>Literature review</w:t>
       </w:r>
       <w:bookmarkEnd w:id="6"/>
@@ -3234,14 +3336,26 @@
           <w:tab w:val="left" w:pos="1080"/>
         </w:tabs>
         <w:ind w:left="720"/>
-      </w:pPr>
-      <w:r>
+        <w:rPr>
+          <w:lang w:val="es-CO"/>
+        </w:rPr>
+      </w:pPr>
+      <w:r>
+        <w:rPr>
+          <w:lang w:val="es-CO"/>
+        </w:rPr>
         <w:t xml:space="preserve">Grafica con </w:t>
       </w:r>
       <w:r>
+        <w:rPr>
+          <w:lang w:val="es-CO"/>
+        </w:rPr>
         <w:t xml:space="preserve">evolución de la población en estas ciudades y </w:t>
       </w:r>
       <w:r>
+        <w:rPr>
+          <w:lang w:val="es-CO"/>
+        </w:rPr>
         <w:t># de trabajadores ocupados.</w:t>
       </w:r>
     </w:p>
@@ -3615,9 +3729,20 @@
           <w:sz w:val="24"/>
           <w:szCs w:val="24"/>
         </w:rPr>
-        <w:t xml:space="preserve"> Sarimax</w:t>
+        <w:t xml:space="preserve"> </w:t>
       </w:r>
       <w:bookmarkEnd w:id="13"/>
+      <w:r>
+        <w:rPr>
+          <w:rFonts w:ascii="Times New Roman" w:hAnsi="Times New Roman" w:cs="Times New Roman"/>
+          <w:b/>
+          <w:bCs/>
+          <w:color w:val="auto"/>
+          <w:sz w:val="24"/>
+          <w:szCs w:val="24"/>
+        </w:rPr>
+        <w:t>Random Forrest</w:t>
+      </w:r>
     </w:p>
     <w:p>
       <w:pPr>
@@ -3668,7 +3793,7 @@
         <w:ind w:left="360"/>
       </w:pPr>
       <w:r>
-        <w:t>What is a Sarimax Model</w:t>
+        <w:t>What is a Random Forrest</w:t>
       </w:r>
     </w:p>
     <w:p>
@@ -3709,6 +3834,7 @@
           <w:sz w:val="24"/>
           <w:szCs w:val="24"/>
         </w:rPr>
+        <w:lastRenderedPageBreak/>
         <w:t xml:space="preserve">4.   </w:t>
       </w:r>
       <w:bookmarkStart w:id="14" w:name="_Toc164272590"/>
@@ -3756,7 +3882,6 @@
           <w:sz w:val="24"/>
           <w:szCs w:val="24"/>
         </w:rPr>
-        <w:lastRenderedPageBreak/>
         <w:t xml:space="preserve">4.1   </w:t>
       </w:r>
       <w:r>
@@ -3792,10 +3917,10 @@
         <w:t>ARIMA</w:t>
       </w:r>
       <w:r>
-        <w:t xml:space="preserve"> Results, S</w:t>
-      </w:r>
-      <w:r>
-        <w:t>ARIMAX</w:t>
+        <w:t xml:space="preserve"> Results, </w:t>
+      </w:r>
+      <w:r>
+        <w:t>Random Forrest</w:t>
       </w:r>
       <w:r>
         <w:t xml:space="preserve"> results</w:t>
@@ -6432,6 +6557,7 @@
   <w:style w:type="character" w:default="1" w:styleId="DefaultParagraphFont">
     <w:name w:val="Default Paragraph Font"/>
     <w:uiPriority w:val="1"/>
+    <w:semiHidden/>
     <w:unhideWhenUsed/>
   </w:style>
   <w:style w:type="table" w:default="1" w:styleId="TableNormal">

</xml_diff>